<commit_message>
Changed Print Quality from Best to Normal
</commit_message>
<xml_diff>
--- a/Checklists/Word/1.3 - Oppsett av HP DesignJet Z6810.docx
+++ b/Checklists/Word/1.3 - Oppsett av HP DesignJet Z6810.docx
@@ -3042,8 +3042,10 @@
                 <w:color w:val="FF0000"/>
                 <w:lang w:val="en-US"/>
               </w:rPr>
-              <w:t>Best</w:t>
-            </w:r>
+              <w:t>Normal</w:t>
+            </w:r>
+            <w:bookmarkStart w:id="0" w:name="_GoBack"/>
+            <w:bookmarkEnd w:id="0"/>
           </w:p>
         </w:tc>
       </w:tr>
@@ -3986,8 +3988,6 @@
       </w:r>
     </w:p>
     <w:p>
-      <w:bookmarkStart w:id="0" w:name="_GoBack"/>
-      <w:bookmarkEnd w:id="0"/>
       <w:r>
         <w:br w:type="page"/>
       </w:r>
@@ -4711,7 +4711,10 @@
         </w:tcPr>
         <w:p>
           <w:r>
-            <w:t>1.0</w:t>
+            <w:t>1.</w:t>
+          </w:r>
+          <w:r>
+            <w:t>1</w:t>
           </w:r>
         </w:p>
       </w:tc>
@@ -4721,19 +4724,19 @@
         </w:tcPr>
         <w:p>
           <w:r>
-            <w:t>23</w:t>
+            <w:t>08</w:t>
           </w:r>
           <w:r>
             <w:t>.</w:t>
           </w:r>
           <w:r>
-            <w:t>11</w:t>
+            <w:t>01</w:t>
           </w:r>
           <w:r>
             <w:t>.201</w:t>
           </w:r>
           <w:r>
-            <w:t>8</w:t>
+            <w:t>9</w:t>
           </w:r>
         </w:p>
       </w:tc>
@@ -6258,7 +6261,7 @@
 </file>
 
 <file path=customXml/itemProps1.xml><?xml version="1.0" encoding="utf-8"?>
-<ds:datastoreItem xmlns:ds="http://schemas.openxmlformats.org/officeDocument/2006/customXml" ds:itemID="{3651F172-36AA-4081-9781-9A6FCADF5359}">
+<ds:datastoreItem xmlns:ds="http://schemas.openxmlformats.org/officeDocument/2006/customXml" ds:itemID="{8E3BC225-11A9-46CE-B266-B9796E75C654}">
   <ds:schemaRefs>
     <ds:schemaRef ds:uri="http://schemas.openxmlformats.org/officeDocument/2006/bibliography"/>
   </ds:schemaRefs>

</xml_diff>